<commit_message>
revisi TAHAPAN PELAKSANAAN DAN JADWAL PENGEMBANGAN.docx versinya m khoirur r dan ikhwan b s
</commit_message>
<xml_diff>
--- a/Dokumen/Proposal/TAHAPAN PELAKSANAAN DAN JADWAL PENGEMBANGAN.docx
+++ b/Dokumen/Proposal/TAHAPAN PELAKSANAAN DAN JADWAL PENGEMBANGAN.docx
@@ -71,12 +71,14 @@
         </w:rPr>
         <w:t xml:space="preserve">an pekerjaan </w:t>
       </w:r>
+      <w:proofErr w:type="spellStart"/>
       <w:r>
         <w:rPr>
           <w:rFonts w:ascii="Arial" w:hAnsi="Arial" w:cs="Arial"/>
         </w:rPr>
         <w:t>ini</w:t>
       </w:r>
+      <w:proofErr w:type="spellEnd"/>
       <w:r>
         <w:rPr>
           <w:rFonts w:ascii="Arial" w:hAnsi="Arial" w:cs="Arial"/>
@@ -84,28 +86,126 @@
         </w:rPr>
         <w:t xml:space="preserve"> yaitu </w:t>
       </w:r>
-      <w:r>
-        <w:rPr>
-          <w:rFonts w:ascii="Arial" w:hAnsi="Arial" w:cs="Arial"/>
-        </w:rPr>
-        <w:t>kegiatan pembuatan sistem informasi E- PROCRUCMENT.</w:t>
-      </w:r>
-    </w:p>
-    <w:p>
-      <w:pPr>
-        <w:spacing w:line="360" w:lineRule="auto"/>
-        <w:jc w:val="both"/>
-        <w:rPr>
-          <w:rFonts w:ascii="Arial" w:hAnsi="Arial" w:cs="Arial"/>
-          <w:lang w:val="id-ID"/>
-        </w:rPr>
-      </w:pPr>
-      <w:r>
-        <w:rPr>
-          <w:rFonts w:ascii="Arial" w:hAnsi="Arial" w:cs="Arial"/>
-          <w:lang w:val="id-ID"/>
-        </w:rPr>
-        <w:t>Alokasi waktu proyek adalah 6 (enam) bulan. Dalam pelaksanaan proyek dibagi dalam 3 fase, dengan rincian pekerjaan sebagai berikut:</w:t>
+      <w:proofErr w:type="spellStart"/>
+      <w:r>
+        <w:rPr>
+          <w:rFonts w:ascii="Arial" w:hAnsi="Arial" w:cs="Arial"/>
+        </w:rPr>
+        <w:t>kegiatan</w:t>
+      </w:r>
+      <w:proofErr w:type="spellEnd"/>
+      <w:r>
+        <w:rPr>
+          <w:rFonts w:ascii="Arial" w:hAnsi="Arial" w:cs="Arial"/>
+        </w:rPr>
+        <w:t xml:space="preserve"> </w:t>
+      </w:r>
+      <w:proofErr w:type="spellStart"/>
+      <w:r>
+        <w:rPr>
+          <w:rFonts w:ascii="Arial" w:hAnsi="Arial" w:cs="Arial"/>
+        </w:rPr>
+        <w:t>pembuatan</w:t>
+      </w:r>
+      <w:proofErr w:type="spellEnd"/>
+      <w:r>
+        <w:rPr>
+          <w:rFonts w:ascii="Arial" w:hAnsi="Arial" w:cs="Arial"/>
+        </w:rPr>
+        <w:t xml:space="preserve"> </w:t>
+      </w:r>
+      <w:proofErr w:type="spellStart"/>
+      <w:r>
+        <w:rPr>
+          <w:rFonts w:ascii="Arial" w:hAnsi="Arial" w:cs="Arial"/>
+        </w:rPr>
+        <w:t>sistem</w:t>
+      </w:r>
+      <w:proofErr w:type="spellEnd"/>
+      <w:r>
+        <w:rPr>
+          <w:rFonts w:ascii="Arial" w:hAnsi="Arial" w:cs="Arial"/>
+        </w:rPr>
+        <w:t xml:space="preserve"> </w:t>
+      </w:r>
+      <w:proofErr w:type="spellStart"/>
+      <w:r>
+        <w:rPr>
+          <w:rFonts w:ascii="Arial" w:hAnsi="Arial" w:cs="Arial"/>
+        </w:rPr>
+        <w:t>informasi</w:t>
+      </w:r>
+      <w:proofErr w:type="spellEnd"/>
+      <w:r>
+        <w:rPr>
+          <w:rFonts w:ascii="Arial" w:hAnsi="Arial" w:cs="Arial"/>
+        </w:rPr>
+        <w:t xml:space="preserve"> E- PROCRUCMENT</w:t>
+      </w:r>
+      <w:r>
+        <w:rPr>
+          <w:rFonts w:ascii="Arial" w:hAnsi="Arial" w:cs="Arial"/>
+          <w:lang w:val="id-ID"/>
+        </w:rPr>
+        <w:t xml:space="preserve"> UIN MALIKI MALANG</w:t>
+      </w:r>
+      <w:r>
+        <w:rPr>
+          <w:rFonts w:ascii="Arial" w:hAnsi="Arial" w:cs="Arial"/>
+        </w:rPr>
+        <w:t>.</w:t>
+      </w:r>
+    </w:p>
+    <w:p>
+      <w:pPr>
+        <w:spacing w:line="360" w:lineRule="auto"/>
+        <w:jc w:val="both"/>
+        <w:rPr>
+          <w:rFonts w:ascii="Arial" w:hAnsi="Arial" w:cs="Arial"/>
+          <w:lang w:val="id-ID"/>
+        </w:rPr>
+      </w:pPr>
+      <w:r>
+        <w:rPr>
+          <w:rFonts w:ascii="Arial" w:hAnsi="Arial" w:cs="Arial"/>
+          <w:lang w:val="id-ID"/>
+        </w:rPr>
+        <w:t>Alokasi waktu proyek adalah 3</w:t>
+      </w:r>
+      <w:r>
+        <w:rPr>
+          <w:rFonts w:ascii="Arial" w:hAnsi="Arial" w:cs="Arial"/>
+          <w:lang w:val="id-ID"/>
+        </w:rPr>
+        <w:t xml:space="preserve"> (</w:t>
+      </w:r>
+      <w:r>
+        <w:rPr>
+          <w:rFonts w:ascii="Arial" w:hAnsi="Arial" w:cs="Arial"/>
+          <w:lang w:val="id-ID"/>
+        </w:rPr>
+        <w:t>tiga</w:t>
+      </w:r>
+      <w:r>
+        <w:rPr>
+          <w:rFonts w:ascii="Arial" w:hAnsi="Arial" w:cs="Arial"/>
+          <w:lang w:val="id-ID"/>
+        </w:rPr>
+        <w:t xml:space="preserve">) bulan. Dalam pelaksanaan proyek dibagi dalam </w:t>
+      </w:r>
+      <w:r>
+        <w:rPr>
+          <w:rFonts w:ascii="Arial" w:hAnsi="Arial" w:cs="Arial"/>
+          <w:lang w:val="id-ID"/>
+        </w:rPr>
+        <w:t>2</w:t>
+      </w:r>
+      <w:r>
+        <w:rPr>
+          <w:rFonts w:ascii="Arial" w:hAnsi="Arial" w:cs="Arial"/>
+          <w:lang w:val="id-ID"/>
+        </w:rPr>
+        <w:t xml:space="preserve"> fase, dengan rincian pekerjaan sebagai berikut:</w:t>
       </w:r>
     </w:p>
     <w:p>
@@ -130,6 +230,7 @@
         </w:rPr>
         <w:t xml:space="preserve">Kegiatan </w:t>
       </w:r>
+      <w:proofErr w:type="spellStart"/>
       <w:r>
         <w:rPr>
           <w:rFonts w:ascii="Arial" w:hAnsi="Arial" w:cs="Arial"/>
@@ -137,6 +238,7 @@
         </w:rPr>
         <w:t>Pembuatan</w:t>
       </w:r>
+      <w:proofErr w:type="spellEnd"/>
       <w:r>
         <w:rPr>
           <w:rFonts w:ascii="Arial" w:hAnsi="Arial" w:cs="Arial"/>
@@ -189,12 +291,21 @@
           <w:lang w:val="id-ID"/>
         </w:rPr>
       </w:pPr>
+      <w:proofErr w:type="spellStart"/>
       <w:r>
         <w:rPr>
           <w:rFonts w:ascii="Arial" w:hAnsi="Arial" w:cs="Arial"/>
           <w:b/>
         </w:rPr>
-        <w:t>Fase I</w:t>
+        <w:t>Fase</w:t>
+      </w:r>
+      <w:proofErr w:type="spellEnd"/>
+      <w:r>
+        <w:rPr>
+          <w:rFonts w:ascii="Arial" w:hAnsi="Arial" w:cs="Arial"/>
+          <w:b/>
+        </w:rPr>
+        <w:t xml:space="preserve"> I</w:t>
       </w:r>
     </w:p>
     <w:p>
@@ -220,23 +331,14 @@
     </w:p>
     <w:p>
       <w:pPr>
+        <w:pStyle w:val="ListParagraph"/>
         <w:numPr>
           <w:ilvl w:val="1"/>
           <w:numId w:val="3"/>
         </w:numPr>
-        <w:spacing w:line="360" w:lineRule="auto"/>
-        <w:jc w:val="both"/>
-        <w:rPr>
-          <w:rFonts w:ascii="Arial" w:hAnsi="Arial" w:cs="Arial"/>
-          <w:lang w:val="id-ID"/>
-        </w:rPr>
-      </w:pPr>
-      <w:r>
-        <w:rPr>
-          <w:rFonts w:ascii="Arial" w:hAnsi="Arial" w:cs="Arial"/>
-          <w:lang w:val="id-ID"/>
-        </w:rPr>
-        <w:t>Survai ke lapangan/ diskusi dengan tim pendamping untuk menyamakan semesta pemikiran tim pengembang, tim pendamping, dan keinginan klien sebagai pengguna akhir mengenai aplikasi yang akan dibangun.</w:t>
+      </w:pPr>
+      <w:r>
+        <w:t>Diskusi  dengan  tim pengembang dan customer, untuk menyamakan pemikiran</w:t>
       </w:r>
     </w:p>
     <w:p>
@@ -1141,7 +1243,7 @@
         <w:ind w:left="1440" w:hanging="360"/>
       </w:pPr>
     </w:lvl>
-    <w:lvl w:ilvl="2" w:tplc="04090005" w:tentative="1">
+    <w:lvl w:ilvl="2" w:tplc="04090005">
       <w:start w:val="1"/>
       <w:numFmt w:val="bullet"/>
       <w:lvlText w:val=""/>
@@ -1245,6 +1347,95 @@
       <w:rPr>
         <w:rFonts w:ascii="Wingdings" w:hAnsi="Wingdings" w:hint="default"/>
       </w:rPr>
+    </w:lvl>
+  </w:abstractNum>
+  <w:abstractNum w:abstractNumId="5">
+    <w:nsid w:val="7B914E54"/>
+    <w:multiLevelType w:val="hybridMultilevel"/>
+    <w:tmpl w:val="30300CA0"/>
+    <w:lvl w:ilvl="0" w:tplc="04210015">
+      <w:start w:val="1"/>
+      <w:numFmt w:val="upperLetter"/>
+      <w:lvlText w:val="%1."/>
+      <w:lvlJc w:val="left"/>
+      <w:pPr>
+        <w:ind w:left="720" w:hanging="360"/>
+      </w:pPr>
+    </w:lvl>
+    <w:lvl w:ilvl="1" w:tplc="04210001">
+      <w:start w:val="1"/>
+      <w:numFmt w:val="bullet"/>
+      <w:lvlText w:val=""/>
+      <w:lvlJc w:val="left"/>
+      <w:pPr>
+        <w:ind w:left="1440" w:hanging="360"/>
+      </w:pPr>
+      <w:rPr>
+        <w:rFonts w:ascii="Symbol" w:hAnsi="Symbol" w:hint="default"/>
+      </w:rPr>
+    </w:lvl>
+    <w:lvl w:ilvl="2" w:tplc="0421000F">
+      <w:start w:val="1"/>
+      <w:numFmt w:val="decimal"/>
+      <w:lvlText w:val="%3."/>
+      <w:lvlJc w:val="left"/>
+      <w:pPr>
+        <w:ind w:left="2160" w:hanging="180"/>
+      </w:pPr>
+    </w:lvl>
+    <w:lvl w:ilvl="3" w:tplc="0421000F" w:tentative="1">
+      <w:start w:val="1"/>
+      <w:numFmt w:val="decimal"/>
+      <w:lvlText w:val="%4."/>
+      <w:lvlJc w:val="left"/>
+      <w:pPr>
+        <w:ind w:left="2880" w:hanging="360"/>
+      </w:pPr>
+    </w:lvl>
+    <w:lvl w:ilvl="4" w:tplc="04210019" w:tentative="1">
+      <w:start w:val="1"/>
+      <w:numFmt w:val="lowerLetter"/>
+      <w:lvlText w:val="%5."/>
+      <w:lvlJc w:val="left"/>
+      <w:pPr>
+        <w:ind w:left="3600" w:hanging="360"/>
+      </w:pPr>
+    </w:lvl>
+    <w:lvl w:ilvl="5" w:tplc="0421001B" w:tentative="1">
+      <w:start w:val="1"/>
+      <w:numFmt w:val="lowerRoman"/>
+      <w:lvlText w:val="%6."/>
+      <w:lvlJc w:val="right"/>
+      <w:pPr>
+        <w:ind w:left="4320" w:hanging="180"/>
+      </w:pPr>
+    </w:lvl>
+    <w:lvl w:ilvl="6" w:tplc="0421000F" w:tentative="1">
+      <w:start w:val="1"/>
+      <w:numFmt w:val="decimal"/>
+      <w:lvlText w:val="%7."/>
+      <w:lvlJc w:val="left"/>
+      <w:pPr>
+        <w:ind w:left="5040" w:hanging="360"/>
+      </w:pPr>
+    </w:lvl>
+    <w:lvl w:ilvl="7" w:tplc="04210019" w:tentative="1">
+      <w:start w:val="1"/>
+      <w:numFmt w:val="lowerLetter"/>
+      <w:lvlText w:val="%8."/>
+      <w:lvlJc w:val="left"/>
+      <w:pPr>
+        <w:ind w:left="5760" w:hanging="360"/>
+      </w:pPr>
+    </w:lvl>
+    <w:lvl w:ilvl="8" w:tplc="0421001B" w:tentative="1">
+      <w:start w:val="1"/>
+      <w:numFmt w:val="lowerRoman"/>
+      <w:lvlText w:val="%9."/>
+      <w:lvlJc w:val="right"/>
+      <w:pPr>
+        <w:ind w:left="6480" w:hanging="180"/>
+      </w:pPr>
     </w:lvl>
   </w:abstractNum>
   <w:num w:numId="1">
@@ -1261,6 +1452,9 @@
   </w:num>
   <w:num w:numId="5">
     <w:abstractNumId w:val="1"/>
+  </w:num>
+  <w:num w:numId="6">
+    <w:abstractNumId w:val="5"/>
   </w:num>
 </w:numbering>
 </file>
@@ -1461,6 +1655,24 @@
     <w:uiPriority w:val="99"/>
     <w:semiHidden/>
     <w:unhideWhenUsed/>
+  </w:style>
+  <w:style w:type="paragraph" w:styleId="ListParagraph">
+    <w:name w:val="List Paragraph"/>
+    <w:basedOn w:val="Normal"/>
+    <w:uiPriority w:val="34"/>
+    <w:qFormat/>
+    <w:rsid w:val="00F93442"/>
+    <w:pPr>
+      <w:spacing w:after="200" w:line="276" w:lineRule="auto"/>
+      <w:ind w:left="720"/>
+      <w:contextualSpacing/>
+    </w:pPr>
+    <w:rPr>
+      <w:rFonts w:asciiTheme="minorHAnsi" w:eastAsiaTheme="minorHAnsi" w:hAnsiTheme="minorHAnsi" w:cstheme="minorBidi"/>
+      <w:sz w:val="22"/>
+      <w:szCs w:val="22"/>
+      <w:lang w:val="id-ID"/>
+    </w:rPr>
   </w:style>
 </w:styles>
 </file>

</xml_diff>